<commit_message>
Big edit, added statistics, repaired some errors
</commit_message>
<xml_diff>
--- a/Dokumentacja/Dokumentacja.docx
+++ b/Dokumentacja/Dokumentacja.docx
@@ -546,6 +546,307 @@
         <w:t>Oficjalne sprawozdanie końcowe</w:t>
       </w:r>
     </w:p>
+    <w:p>
+      <w:pPr>
+        <w:pStyle w:val="Akapitzlist"/>
+        <w:rPr>
+          <w:rFonts w:ascii="Times New Roman" w:hAnsi="Times New Roman" w:cs="Times New Roman"/>
+          <w:b/>
+          <w:bCs/>
+          <w:sz w:val="32"/>
+          <w:szCs w:val="32"/>
+        </w:rPr>
+      </w:pPr>
+    </w:p>
+    <w:p>
+      <w:pPr>
+        <w:pStyle w:val="Akapitzlist"/>
+        <w:numPr>
+          <w:ilvl w:val="0"/>
+          <w:numId w:val="2"/>
+        </w:numPr>
+      </w:pPr>
+      <w:r>
+        <w:t>Model zagadnienie (1 strona)</w:t>
+      </w:r>
+    </w:p>
+    <w:p>
+      <w:pPr>
+        <w:pStyle w:val="Akapitzlist"/>
+        <w:numPr>
+          <w:ilvl w:val="1"/>
+          <w:numId w:val="2"/>
+        </w:numPr>
+      </w:pPr>
+      <w:r>
+        <w:t>krótki opis słowny,</w:t>
+      </w:r>
+    </w:p>
+    <w:p>
+      <w:pPr>
+        <w:pStyle w:val="Akapitzlist"/>
+        <w:numPr>
+          <w:ilvl w:val="1"/>
+          <w:numId w:val="2"/>
+        </w:numPr>
+      </w:pPr>
+      <w:r>
+        <w:t>model matematyczny (poprawność notacji)</w:t>
+      </w:r>
+    </w:p>
+    <w:p>
+      <w:pPr>
+        <w:pStyle w:val="Akapitzlist"/>
+        <w:ind w:left="2160"/>
+      </w:pPr>
+    </w:p>
+    <w:p>
+      <w:pPr>
+        <w:pStyle w:val="Akapitzlist"/>
+        <w:numPr>
+          <w:ilvl w:val="0"/>
+          <w:numId w:val="2"/>
+        </w:numPr>
+      </w:pPr>
+      <w:r>
+        <w:t>Algorytm (2-3 strony)</w:t>
+      </w:r>
+    </w:p>
+    <w:p>
+      <w:pPr>
+        <w:pStyle w:val="Akapitzlist"/>
+        <w:numPr>
+          <w:ilvl w:val="1"/>
+          <w:numId w:val="2"/>
+        </w:numPr>
+      </w:pPr>
+      <w:r>
+        <w:t>Pominąć wprowadzenie ogólne (opisy z literatury)</w:t>
+      </w:r>
+    </w:p>
+    <w:p>
+      <w:pPr>
+        <w:pStyle w:val="Akapitzlist"/>
+        <w:numPr>
+          <w:ilvl w:val="1"/>
+          <w:numId w:val="2"/>
+        </w:numPr>
+      </w:pPr>
+      <w:r>
+        <w:t>Schemat / pseudokod algorytmu</w:t>
+      </w:r>
+    </w:p>
+    <w:p>
+      <w:pPr>
+        <w:pStyle w:val="Akapitzlist"/>
+        <w:numPr>
+          <w:ilvl w:val="1"/>
+          <w:numId w:val="2"/>
+        </w:numPr>
+      </w:pPr>
+      <w:r>
+        <w:t>Opis elementów opracowanych (np. operator krzyżowania/ mutacji I, II, stosowane typy selekcji, …)</w:t>
+      </w:r>
+    </w:p>
+    <w:p>
+      <w:pPr>
+        <w:pStyle w:val="Akapitzlist"/>
+        <w:numPr>
+          <w:ilvl w:val="1"/>
+          <w:numId w:val="2"/>
+        </w:numPr>
+      </w:pPr>
+      <w:r>
+        <w:t>Parametry algorytmu</w:t>
+      </w:r>
+    </w:p>
+    <w:p>
+      <w:pPr>
+        <w:pStyle w:val="Akapitzlist"/>
+        <w:ind w:left="2160"/>
+      </w:pPr>
+    </w:p>
+    <w:p>
+      <w:pPr>
+        <w:pStyle w:val="Akapitzlist"/>
+        <w:numPr>
+          <w:ilvl w:val="0"/>
+          <w:numId w:val="2"/>
+        </w:numPr>
+      </w:pPr>
+      <w:r>
+        <w:lastRenderedPageBreak/>
+        <w:t>Aplikacja (2 strony)</w:t>
+      </w:r>
+    </w:p>
+    <w:p>
+      <w:pPr>
+        <w:pStyle w:val="Akapitzlist"/>
+        <w:numPr>
+          <w:ilvl w:val="1"/>
+          <w:numId w:val="2"/>
+        </w:numPr>
+      </w:pPr>
+      <w:r>
+        <w:t>Bez zrzutów ekranu</w:t>
+      </w:r>
+    </w:p>
+    <w:p>
+      <w:pPr>
+        <w:pStyle w:val="Akapitzlist"/>
+        <w:numPr>
+          <w:ilvl w:val="1"/>
+          <w:numId w:val="2"/>
+        </w:numPr>
+      </w:pPr>
+      <w:r>
+        <w:t>Wymagania odnośnie uruchomienia</w:t>
+      </w:r>
+    </w:p>
+    <w:p>
+      <w:pPr>
+        <w:pStyle w:val="Akapitzlist"/>
+        <w:numPr>
+          <w:ilvl w:val="1"/>
+          <w:numId w:val="2"/>
+        </w:numPr>
+      </w:pPr>
+      <w:r>
+        <w:t>Format danych / wyników</w:t>
+      </w:r>
+    </w:p>
+    <w:p>
+      <w:pPr>
+        <w:pStyle w:val="Akapitzlist"/>
+        <w:numPr>
+          <w:ilvl w:val="1"/>
+          <w:numId w:val="2"/>
+        </w:numPr>
+      </w:pPr>
+      <w:r>
+        <w:t>Krótko opisana funkcjonalność (punkty)</w:t>
+      </w:r>
+    </w:p>
+    <w:p>
+      <w:pPr>
+        <w:pStyle w:val="Akapitzlist"/>
+        <w:ind w:left="2160"/>
+      </w:pPr>
+    </w:p>
+    <w:p>
+      <w:pPr>
+        <w:pStyle w:val="Akapitzlist"/>
+        <w:numPr>
+          <w:ilvl w:val="0"/>
+          <w:numId w:val="2"/>
+        </w:numPr>
+      </w:pPr>
+      <w:r>
+        <w:t>Testy (10 stron)</w:t>
+      </w:r>
+    </w:p>
+    <w:p>
+      <w:pPr>
+        <w:pStyle w:val="Akapitzlist"/>
+        <w:numPr>
+          <w:ilvl w:val="1"/>
+          <w:numId w:val="2"/>
+        </w:numPr>
+      </w:pPr>
+      <w:r>
+        <w:t xml:space="preserve"> Wykaz scenariuszy – podlegające badaniu aspekty</w:t>
+      </w:r>
+    </w:p>
+    <w:p>
+      <w:pPr>
+        <w:pStyle w:val="Akapitzlist"/>
+        <w:numPr>
+          <w:ilvl w:val="1"/>
+          <w:numId w:val="2"/>
+        </w:numPr>
+      </w:pPr>
+      <w:r>
+        <w:t>Opis metodyki badań</w:t>
+      </w:r>
+    </w:p>
+    <w:p>
+      <w:pPr>
+        <w:pStyle w:val="Akapitzlist"/>
+        <w:numPr>
+          <w:ilvl w:val="1"/>
+          <w:numId w:val="2"/>
+        </w:numPr>
+      </w:pPr>
+      <w:r>
+        <w:t>Zdefiniowane zadania testowe (charakterystyka) – dane w plikach</w:t>
+      </w:r>
+    </w:p>
+    <w:p>
+      <w:pPr>
+        <w:pStyle w:val="Akapitzlist"/>
+        <w:numPr>
+          <w:ilvl w:val="1"/>
+          <w:numId w:val="2"/>
+        </w:numPr>
+      </w:pPr>
+      <w:r>
+        <w:t>Opis kolejnych testów (Autor, cel testu, wyniki, tabele zbiorcze – nie jednostkowe/pliki, wykresy, interpretacja)</w:t>
+      </w:r>
+    </w:p>
+    <w:p>
+      <w:pPr>
+        <w:pStyle w:val="Akapitzlist"/>
+        <w:ind w:left="2160"/>
+      </w:pPr>
+    </w:p>
+    <w:p>
+      <w:pPr>
+        <w:pStyle w:val="Akapitzlist"/>
+        <w:numPr>
+          <w:ilvl w:val="0"/>
+          <w:numId w:val="2"/>
+        </w:numPr>
+      </w:pPr>
+      <w:r>
+        <w:t>Podsumowanie (1 strona)</w:t>
+      </w:r>
+    </w:p>
+    <w:p>
+      <w:pPr>
+        <w:pStyle w:val="Akapitzlist"/>
+        <w:numPr>
+          <w:ilvl w:val="1"/>
+          <w:numId w:val="2"/>
+        </w:numPr>
+      </w:pPr>
+      <w:r>
+        <w:t>Wnioski</w:t>
+      </w:r>
+    </w:p>
+    <w:p>
+      <w:pPr>
+        <w:pStyle w:val="Akapitzlist"/>
+        <w:numPr>
+          <w:ilvl w:val="1"/>
+          <w:numId w:val="2"/>
+        </w:numPr>
+      </w:pPr>
+      <w:r>
+        <w:t>Stwierdzone problemy</w:t>
+      </w:r>
+    </w:p>
+    <w:p>
+      <w:pPr>
+        <w:pStyle w:val="Akapitzlist"/>
+        <w:numPr>
+          <w:ilvl w:val="1"/>
+          <w:numId w:val="2"/>
+        </w:numPr>
+      </w:pPr>
+      <w:r>
+        <w:t>Kierunki dalszego rozwoju</w:t>
+      </w:r>
+    </w:p>
     <w:sectPr>
       <w:pgSz w:w="11906" w:h="16838"/>
       <w:pgMar w:top="1417" w:right="1417" w:bottom="1417" w:left="1417" w:header="708" w:footer="708" w:gutter="0"/>
@@ -647,8 +948,124 @@
       </w:pPr>
     </w:lvl>
   </w:abstractNum>
+  <w:abstractNum w:abstractNumId="1" w15:restartNumberingAfterBreak="0">
+    <w:nsid w:val="29E03759"/>
+    <w:multiLevelType w:val="hybridMultilevel"/>
+    <w:tmpl w:val="387C4948"/>
+    <w:lvl w:ilvl="0" w:tplc="04150009">
+      <w:start w:val="1"/>
+      <w:numFmt w:val="bullet"/>
+      <w:lvlText w:val=""/>
+      <w:lvlJc w:val="left"/>
+      <w:pPr>
+        <w:ind w:left="1440" w:hanging="360"/>
+      </w:pPr>
+      <w:rPr>
+        <w:rFonts w:ascii="Wingdings" w:hAnsi="Wingdings" w:hint="default"/>
+      </w:rPr>
+    </w:lvl>
+    <w:lvl w:ilvl="1" w:tplc="04150003">
+      <w:start w:val="1"/>
+      <w:numFmt w:val="bullet"/>
+      <w:lvlText w:val="o"/>
+      <w:lvlJc w:val="left"/>
+      <w:pPr>
+        <w:ind w:left="2160" w:hanging="360"/>
+      </w:pPr>
+      <w:rPr>
+        <w:rFonts w:ascii="Courier New" w:hAnsi="Courier New" w:cs="Courier New" w:hint="default"/>
+      </w:rPr>
+    </w:lvl>
+    <w:lvl w:ilvl="2" w:tplc="04150005" w:tentative="1">
+      <w:start w:val="1"/>
+      <w:numFmt w:val="bullet"/>
+      <w:lvlText w:val=""/>
+      <w:lvlJc w:val="left"/>
+      <w:pPr>
+        <w:ind w:left="2880" w:hanging="360"/>
+      </w:pPr>
+      <w:rPr>
+        <w:rFonts w:ascii="Wingdings" w:hAnsi="Wingdings" w:hint="default"/>
+      </w:rPr>
+    </w:lvl>
+    <w:lvl w:ilvl="3" w:tplc="04150001" w:tentative="1">
+      <w:start w:val="1"/>
+      <w:numFmt w:val="bullet"/>
+      <w:lvlText w:val=""/>
+      <w:lvlJc w:val="left"/>
+      <w:pPr>
+        <w:ind w:left="3600" w:hanging="360"/>
+      </w:pPr>
+      <w:rPr>
+        <w:rFonts w:ascii="Symbol" w:hAnsi="Symbol" w:hint="default"/>
+      </w:rPr>
+    </w:lvl>
+    <w:lvl w:ilvl="4" w:tplc="04150003" w:tentative="1">
+      <w:start w:val="1"/>
+      <w:numFmt w:val="bullet"/>
+      <w:lvlText w:val="o"/>
+      <w:lvlJc w:val="left"/>
+      <w:pPr>
+        <w:ind w:left="4320" w:hanging="360"/>
+      </w:pPr>
+      <w:rPr>
+        <w:rFonts w:ascii="Courier New" w:hAnsi="Courier New" w:cs="Courier New" w:hint="default"/>
+      </w:rPr>
+    </w:lvl>
+    <w:lvl w:ilvl="5" w:tplc="04150005" w:tentative="1">
+      <w:start w:val="1"/>
+      <w:numFmt w:val="bullet"/>
+      <w:lvlText w:val=""/>
+      <w:lvlJc w:val="left"/>
+      <w:pPr>
+        <w:ind w:left="5040" w:hanging="360"/>
+      </w:pPr>
+      <w:rPr>
+        <w:rFonts w:ascii="Wingdings" w:hAnsi="Wingdings" w:hint="default"/>
+      </w:rPr>
+    </w:lvl>
+    <w:lvl w:ilvl="6" w:tplc="04150001" w:tentative="1">
+      <w:start w:val="1"/>
+      <w:numFmt w:val="bullet"/>
+      <w:lvlText w:val=""/>
+      <w:lvlJc w:val="left"/>
+      <w:pPr>
+        <w:ind w:left="5760" w:hanging="360"/>
+      </w:pPr>
+      <w:rPr>
+        <w:rFonts w:ascii="Symbol" w:hAnsi="Symbol" w:hint="default"/>
+      </w:rPr>
+    </w:lvl>
+    <w:lvl w:ilvl="7" w:tplc="04150003" w:tentative="1">
+      <w:start w:val="1"/>
+      <w:numFmt w:val="bullet"/>
+      <w:lvlText w:val="o"/>
+      <w:lvlJc w:val="left"/>
+      <w:pPr>
+        <w:ind w:left="6480" w:hanging="360"/>
+      </w:pPr>
+      <w:rPr>
+        <w:rFonts w:ascii="Courier New" w:hAnsi="Courier New" w:cs="Courier New" w:hint="default"/>
+      </w:rPr>
+    </w:lvl>
+    <w:lvl w:ilvl="8" w:tplc="04150005" w:tentative="1">
+      <w:start w:val="1"/>
+      <w:numFmt w:val="bullet"/>
+      <w:lvlText w:val=""/>
+      <w:lvlJc w:val="left"/>
+      <w:pPr>
+        <w:ind w:left="7200" w:hanging="360"/>
+      </w:pPr>
+      <w:rPr>
+        <w:rFonts w:ascii="Wingdings" w:hAnsi="Wingdings" w:hint="default"/>
+      </w:rPr>
+    </w:lvl>
+  </w:abstractNum>
   <w:num w:numId="1" w16cid:durableId="782117541">
     <w:abstractNumId w:val="0"/>
+  </w:num>
+  <w:num w:numId="2" w16cid:durableId="1615556482">
+    <w:abstractNumId w:val="1"/>
   </w:num>
 </w:numbering>
 </file>

</xml_diff>